<commit_message>
O professor incrementou mais 2 quetões no questionário.
</commit_message>
<xml_diff>
--- a/Atividade_Periodicidade_interação_gcw.docx
+++ b/Atividade_Periodicidade_interação_gcw.docx
@@ -14,7 +14,6 @@
           <w:szCs w:val="28"/>
         </w:rPr>
       </w:pPr>
-      <w:bookmarkStart w:id="0" w:name="_GoBack"/>
       <w:r>
         <w:rPr>
           <w:rFonts w:ascii="Times New Roman" w:hAnsi="Times New Roman" w:cs="Times New Roman"/>
@@ -42,16 +41,54 @@
         <w:t xml:space="preserve"> </w:t>
       </w:r>
     </w:p>
-    <w:bookmarkEnd w:id="0"/>
-    <w:p>
-      <w:pPr>
-        <w:jc w:val="both"/>
-        <w:rPr>
-          <w:rFonts w:ascii="Times New Roman" w:hAnsi="Times New Roman" w:cs="Times New Roman"/>
-          <w:sz w:val="28"/>
-          <w:szCs w:val="28"/>
-        </w:rPr>
-      </w:pPr>
+    <w:p>
+      <w:pPr>
+        <w:rPr>
+          <w:rFonts w:ascii="Times New Roman" w:hAnsi="Times New Roman" w:cs="Times New Roman"/>
+          <w:sz w:val="28"/>
+          <w:szCs w:val="28"/>
+        </w:rPr>
+      </w:pPr>
+      <w:r>
+        <w:rPr>
+          <w:rFonts w:ascii="Times New Roman" w:hAnsi="Times New Roman" w:cs="Times New Roman"/>
+          <w:sz w:val="28"/>
+          <w:szCs w:val="28"/>
+        </w:rPr>
+        <w:t xml:space="preserve">Enviar para </w:t>
+      </w:r>
+      <w:r>
+        <w:rPr>
+          <w:rFonts w:ascii="Times New Roman" w:hAnsi="Times New Roman" w:cs="Times New Roman"/>
+          <w:sz w:val="28"/>
+          <w:szCs w:val="28"/>
+        </w:rPr>
+        <w:t>edriano.campana@etec.sp.gov.br</w:t>
+      </w:r>
+      <w:r>
+        <w:rPr>
+          <w:rFonts w:ascii="Times New Roman" w:hAnsi="Times New Roman" w:cs="Times New Roman"/>
+          <w:sz w:val="28"/>
+          <w:szCs w:val="28"/>
+        </w:rPr>
+        <w:t xml:space="preserve"> ou </w:t>
+      </w:r>
+      <w:r>
+        <w:rPr>
+          <w:rFonts w:ascii="Times New Roman" w:hAnsi="Times New Roman" w:cs="Times New Roman"/>
+          <w:sz w:val="28"/>
+          <w:szCs w:val="28"/>
+        </w:rPr>
+        <w:t>edrianocampana@gmail.com</w:t>
+      </w:r>
+      <w:r>
+        <w:rPr>
+          <w:rFonts w:ascii="Times New Roman" w:hAnsi="Times New Roman" w:cs="Times New Roman"/>
+          <w:sz w:val="28"/>
+          <w:szCs w:val="28"/>
+        </w:rPr>
+        <w:t xml:space="preserve"> </w:t>
+      </w:r>
     </w:p>
     <w:p>
       <w:pPr>
@@ -236,6 +273,79 @@
     </w:p>
     <w:p>
       <w:pPr>
+        <w:pStyle w:val="PargrafodaLista"/>
+        <w:rPr>
+          <w:rFonts w:ascii="Times New Roman" w:hAnsi="Times New Roman" w:cs="Times New Roman"/>
+          <w:sz w:val="28"/>
+          <w:szCs w:val="28"/>
+        </w:rPr>
+      </w:pPr>
+    </w:p>
+    <w:p>
+      <w:pPr>
+        <w:pStyle w:val="PargrafodaLista"/>
+        <w:numPr>
+          <w:ilvl w:val="0"/>
+          <w:numId w:val="1"/>
+        </w:numPr>
+        <w:jc w:val="both"/>
+        <w:rPr>
+          <w:rFonts w:ascii="Times New Roman" w:hAnsi="Times New Roman" w:cs="Times New Roman"/>
+          <w:color w:val="FF0000"/>
+          <w:sz w:val="28"/>
+          <w:szCs w:val="28"/>
+        </w:rPr>
+      </w:pPr>
+      <w:bookmarkStart w:id="0" w:name="_GoBack"/>
+      <w:r>
+        <w:rPr>
+          <w:rFonts w:ascii="Times New Roman" w:hAnsi="Times New Roman" w:cs="Times New Roman"/>
+          <w:color w:val="FF0000"/>
+          <w:sz w:val="28"/>
+          <w:szCs w:val="28"/>
+        </w:rPr>
+        <w:t>Qual a importância da periodicidade para o engajamento do público em serviços de internet?</w:t>
+      </w:r>
+    </w:p>
+    <w:p>
+      <w:pPr>
+        <w:pStyle w:val="PargrafodaLista"/>
+        <w:rPr>
+          <w:rFonts w:ascii="Times New Roman" w:hAnsi="Times New Roman" w:cs="Times New Roman"/>
+          <w:color w:val="FF0000"/>
+          <w:sz w:val="28"/>
+          <w:szCs w:val="28"/>
+        </w:rPr>
+      </w:pPr>
+    </w:p>
+    <w:p>
+      <w:pPr>
+        <w:pStyle w:val="PargrafodaLista"/>
+        <w:numPr>
+          <w:ilvl w:val="0"/>
+          <w:numId w:val="1"/>
+        </w:numPr>
+        <w:jc w:val="both"/>
+        <w:rPr>
+          <w:rFonts w:ascii="Times New Roman" w:hAnsi="Times New Roman" w:cs="Times New Roman"/>
+          <w:color w:val="FF0000"/>
+          <w:sz w:val="28"/>
+          <w:szCs w:val="28"/>
+        </w:rPr>
+      </w:pPr>
+      <w:r>
+        <w:rPr>
+          <w:rFonts w:ascii="Times New Roman" w:hAnsi="Times New Roman" w:cs="Times New Roman"/>
+          <w:color w:val="FF0000"/>
+          <w:sz w:val="28"/>
+          <w:szCs w:val="28"/>
+        </w:rPr>
+        <w:t>Qual o nome da técnica utilizada para garantir que um software possa ser executado em diferentes plataformas?</w:t>
+      </w:r>
+    </w:p>
+    <w:bookmarkEnd w:id="0"/>
+    <w:p>
+      <w:pPr>
         <w:jc w:val="both"/>
         <w:rPr>
           <w:rFonts w:ascii="Times New Roman" w:hAnsi="Times New Roman" w:cs="Times New Roman"/>
@@ -530,7 +640,6 @@
           <w:sz w:val="28"/>
           <w:szCs w:val="28"/>
         </w:rPr>
-        <w:lastRenderedPageBreak/>
         <w:t>d) Não</w:t>
       </w:r>
       <w:proofErr w:type="gramEnd"/>
@@ -1219,6 +1328,17 @@
       <w:contextualSpacing/>
     </w:pPr>
   </w:style>
+  <w:style w:type="character" w:styleId="Hyperlink">
+    <w:name w:val="Hyperlink"/>
+    <w:basedOn w:val="Fontepargpadro"/>
+    <w:uiPriority w:val="99"/>
+    <w:unhideWhenUsed/>
+    <w:rsid w:val="007265F3"/>
+    <w:rPr>
+      <w:color w:val="0563C1" w:themeColor="hyperlink"/>
+      <w:u w:val="single"/>
+    </w:rPr>
+  </w:style>
 </w:styles>
 </file>
 

</xml_diff>

<commit_message>
Respondi a atividade com as questões que foram incrementadas.
</commit_message>
<xml_diff>
--- a/Atividade_Periodicidade_interação_gcw.docx
+++ b/Atividade_Periodicidade_interação_gcw.docx
@@ -119,6 +119,32 @@
           <w:szCs w:val="28"/>
         </w:rPr>
         <w:t xml:space="preserve"> </w:t>
+      </w:r>
+      <w:r>
+        <w:rPr>
+          <w:rFonts w:ascii="Times New Roman" w:hAnsi="Times New Roman" w:cs="Times New Roman"/>
+          <w:sz w:val="28"/>
+          <w:szCs w:val="28"/>
+        </w:rPr>
+        <w:t xml:space="preserve"> Lucas </w:t>
+      </w:r>
+      <w:proofErr w:type="spellStart"/>
+      <w:r>
+        <w:rPr>
+          <w:rFonts w:ascii="Times New Roman" w:hAnsi="Times New Roman" w:cs="Times New Roman"/>
+          <w:sz w:val="28"/>
+          <w:szCs w:val="28"/>
+        </w:rPr>
+        <w:t>Catto</w:t>
+      </w:r>
+      <w:proofErr w:type="spellEnd"/>
+      <w:r>
+        <w:rPr>
+          <w:rFonts w:ascii="Times New Roman" w:hAnsi="Times New Roman" w:cs="Times New Roman"/>
+          <w:sz w:val="28"/>
+          <w:szCs w:val="28"/>
+        </w:rPr>
+        <w:t xml:space="preserve"> Silva</w:t>
       </w:r>
     </w:p>
     <w:p>
@@ -163,6 +189,48 @@
           <w:szCs w:val="28"/>
         </w:rPr>
       </w:pPr>
+      <w:r>
+        <w:rPr>
+          <w:rFonts w:ascii="Times New Roman" w:hAnsi="Times New Roman" w:cs="Times New Roman"/>
+          <w:sz w:val="28"/>
+          <w:szCs w:val="28"/>
+        </w:rPr>
+        <w:t xml:space="preserve">Acredito que seja reter a atenção das pessoas, ao menos </w:t>
+      </w:r>
+      <w:proofErr w:type="gramStart"/>
+      <w:r>
+        <w:rPr>
+          <w:rFonts w:ascii="Times New Roman" w:hAnsi="Times New Roman" w:cs="Times New Roman"/>
+          <w:sz w:val="28"/>
+          <w:szCs w:val="28"/>
+        </w:rPr>
+        <w:t>pra</w:t>
+      </w:r>
+      <w:proofErr w:type="gramEnd"/>
+      <w:r>
+        <w:rPr>
+          <w:rFonts w:ascii="Times New Roman" w:hAnsi="Times New Roman" w:cs="Times New Roman"/>
+          <w:sz w:val="28"/>
+          <w:szCs w:val="28"/>
+        </w:rPr>
+        <w:t xml:space="preserve"> mim, seguir uma pessoa nas redes sociais é por causa que ela faz algo realmente útil, quero dizer eu não sigo apenas pelo motivo de eu conhecer ou pensar igual a mim, sendo assim eu consumo conteúdos voltados em programação, filosofia, inglês, história, empreendedorismo. Contudo com elas mantendo constância, acabam gerando valor ao seu público o que as beneficiar de diversas formas, sendo a principal de forma monetária</w:t>
+      </w:r>
+      <w:r>
+        <w:rPr>
+          <w:rFonts w:ascii="Times New Roman" w:hAnsi="Times New Roman" w:cs="Times New Roman"/>
+          <w:sz w:val="28"/>
+          <w:szCs w:val="28"/>
+        </w:rPr>
+        <w:t>/financeira</w:t>
+      </w:r>
+      <w:r>
+        <w:rPr>
+          <w:rFonts w:ascii="Times New Roman" w:hAnsi="Times New Roman" w:cs="Times New Roman"/>
+          <w:sz w:val="28"/>
+          <w:szCs w:val="28"/>
+        </w:rPr>
+        <w:t>.</w:t>
+      </w:r>
     </w:p>
     <w:p>
       <w:pPr>
@@ -196,6 +264,84 @@
           <w:szCs w:val="28"/>
         </w:rPr>
       </w:pPr>
+      <w:r>
+        <w:rPr>
+          <w:rFonts w:ascii="Times New Roman" w:hAnsi="Times New Roman" w:cs="Times New Roman"/>
+          <w:sz w:val="28"/>
+          <w:szCs w:val="28"/>
+        </w:rPr>
+        <w:t xml:space="preserve">Acredito que o equilíbrio entre qualidade e quantidade, isso pois se você demorar </w:t>
+      </w:r>
+      <w:proofErr w:type="gramStart"/>
+      <w:r>
+        <w:rPr>
+          <w:rFonts w:ascii="Times New Roman" w:hAnsi="Times New Roman" w:cs="Times New Roman"/>
+          <w:sz w:val="28"/>
+          <w:szCs w:val="28"/>
+        </w:rPr>
+        <w:t>pra</w:t>
+      </w:r>
+      <w:proofErr w:type="gramEnd"/>
+      <w:r>
+        <w:rPr>
+          <w:rFonts w:ascii="Times New Roman" w:hAnsi="Times New Roman" w:cs="Times New Roman"/>
+          <w:sz w:val="28"/>
+          <w:szCs w:val="28"/>
+        </w:rPr>
+        <w:t xml:space="preserve"> fazer algo, pois que</w:t>
+      </w:r>
+      <w:r>
+        <w:rPr>
+          <w:rFonts w:ascii="Times New Roman" w:hAnsi="Times New Roman" w:cs="Times New Roman"/>
+          <w:sz w:val="28"/>
+          <w:szCs w:val="28"/>
+        </w:rPr>
+        <w:t>r</w:t>
+      </w:r>
+      <w:r>
+        <w:rPr>
+          <w:rFonts w:ascii="Times New Roman" w:hAnsi="Times New Roman" w:cs="Times New Roman"/>
+          <w:sz w:val="28"/>
+          <w:szCs w:val="28"/>
+        </w:rPr>
+        <w:t xml:space="preserve"> fazer “o algo”, outra pessoa pode fazer antes de você. E qualidade pois acho que uma única possível coisa que pode ser </w:t>
+      </w:r>
+      <w:proofErr w:type="gramStart"/>
+      <w:r>
+        <w:rPr>
+          <w:rFonts w:ascii="Times New Roman" w:hAnsi="Times New Roman" w:cs="Times New Roman"/>
+          <w:sz w:val="28"/>
+          <w:szCs w:val="28"/>
+        </w:rPr>
+        <w:t>mal feita</w:t>
+      </w:r>
+      <w:proofErr w:type="gramEnd"/>
+      <w:r>
+        <w:rPr>
+          <w:rFonts w:ascii="Times New Roman" w:hAnsi="Times New Roman" w:cs="Times New Roman"/>
+          <w:sz w:val="28"/>
+          <w:szCs w:val="28"/>
+        </w:rPr>
+        <w:t xml:space="preserve"> e reter atenção são </w:t>
+      </w:r>
+      <w:proofErr w:type="spellStart"/>
+      <w:r>
+        <w:rPr>
+          <w:rFonts w:ascii="Times New Roman" w:hAnsi="Times New Roman" w:cs="Times New Roman"/>
+          <w:sz w:val="28"/>
+          <w:szCs w:val="28"/>
+        </w:rPr>
+        <w:t>memes</w:t>
+      </w:r>
+      <w:proofErr w:type="spellEnd"/>
+      <w:r>
+        <w:rPr>
+          <w:rFonts w:ascii="Times New Roman" w:hAnsi="Times New Roman" w:cs="Times New Roman"/>
+          <w:sz w:val="28"/>
+          <w:szCs w:val="28"/>
+        </w:rPr>
+        <w:t>.</w:t>
+      </w:r>
     </w:p>
     <w:p>
       <w:pPr>
@@ -247,6 +393,14 @@
           <w:szCs w:val="28"/>
         </w:rPr>
       </w:pPr>
+      <w:r>
+        <w:rPr>
+          <w:rFonts w:ascii="Times New Roman" w:hAnsi="Times New Roman" w:cs="Times New Roman"/>
+          <w:sz w:val="28"/>
+          <w:szCs w:val="28"/>
+        </w:rPr>
+        <w:t>Depende, se a pessoa vive disso ou não, e onde quer chegar, quero dizer se você recebe por isso, embora goste, deve considerar como um trabalho e se não ganha, mas quer ser alguém, deve considerar um trabalho também, pois o longo prazo nessa área é gerado partindo da constância.</w:t>
+      </w:r>
     </w:p>
     <w:p>
       <w:pPr>
@@ -273,13 +427,39 @@
     </w:p>
     <w:p>
       <w:pPr>
-        <w:pStyle w:val="PargrafodaLista"/>
-        <w:rPr>
-          <w:rFonts w:ascii="Times New Roman" w:hAnsi="Times New Roman" w:cs="Times New Roman"/>
-          <w:sz w:val="28"/>
-          <w:szCs w:val="28"/>
-        </w:rPr>
-      </w:pPr>
+        <w:ind w:left="360"/>
+        <w:rPr>
+          <w:rFonts w:ascii="Times New Roman" w:hAnsi="Times New Roman" w:cs="Times New Roman"/>
+          <w:sz w:val="28"/>
+          <w:szCs w:val="28"/>
+        </w:rPr>
+      </w:pPr>
+      <w:r>
+        <w:rPr>
+          <w:rFonts w:ascii="Times New Roman" w:hAnsi="Times New Roman" w:cs="Times New Roman"/>
+          <w:sz w:val="28"/>
+          <w:szCs w:val="28"/>
+        </w:rPr>
+        <w:t xml:space="preserve">Isso pois se você “admira” alguém, muito provavelmente você gostaria de fazer algum tipo de contato com essa pessoa. O que faz com o público (pessoas) </w:t>
+      </w:r>
+      <w:proofErr w:type="spellStart"/>
+      <w:r>
+        <w:rPr>
+          <w:rFonts w:ascii="Times New Roman" w:hAnsi="Times New Roman" w:cs="Times New Roman"/>
+          <w:sz w:val="28"/>
+          <w:szCs w:val="28"/>
+        </w:rPr>
+        <w:t>fique</w:t>
+      </w:r>
+      <w:proofErr w:type="spellEnd"/>
+      <w:r>
+        <w:rPr>
+          <w:rFonts w:ascii="Times New Roman" w:hAnsi="Times New Roman" w:cs="Times New Roman"/>
+          <w:sz w:val="28"/>
+          <w:szCs w:val="28"/>
+        </w:rPr>
+        <w:t xml:space="preserve"> feliz ao interagir com aquela pessoa.</w:t>
+      </w:r>
     </w:p>
     <w:p>
       <w:pPr>
@@ -296,7 +476,6 @@
           <w:szCs w:val="28"/>
         </w:rPr>
       </w:pPr>
-      <w:bookmarkStart w:id="0" w:name="_GoBack"/>
       <w:r>
         <w:rPr>
           <w:rFonts w:ascii="Times New Roman" w:hAnsi="Times New Roman" w:cs="Times New Roman"/>
@@ -309,14 +488,23 @@
     </w:p>
     <w:p>
       <w:pPr>
-        <w:pStyle w:val="PargrafodaLista"/>
-        <w:rPr>
-          <w:rFonts w:ascii="Times New Roman" w:hAnsi="Times New Roman" w:cs="Times New Roman"/>
-          <w:color w:val="FF0000"/>
-          <w:sz w:val="28"/>
-          <w:szCs w:val="28"/>
-        </w:rPr>
-      </w:pPr>
+        <w:ind w:left="360"/>
+        <w:rPr>
+          <w:rFonts w:ascii="Times New Roman" w:hAnsi="Times New Roman" w:cs="Times New Roman"/>
+          <w:color w:val="000000" w:themeColor="text1"/>
+          <w:sz w:val="28"/>
+          <w:szCs w:val="28"/>
+        </w:rPr>
+      </w:pPr>
+      <w:r>
+        <w:rPr>
+          <w:rFonts w:ascii="Times New Roman" w:hAnsi="Times New Roman" w:cs="Times New Roman"/>
+          <w:color w:val="000000" w:themeColor="text1"/>
+          <w:sz w:val="28"/>
+          <w:szCs w:val="28"/>
+        </w:rPr>
+        <w:t>Resposta na pergunta 1.</w:t>
+      </w:r>
     </w:p>
     <w:p>
       <w:pPr>
@@ -340,19 +528,187 @@
           <w:sz w:val="28"/>
           <w:szCs w:val="28"/>
         </w:rPr>
+        <w:lastRenderedPageBreak/>
         <w:t>Qual o nome da técnica utilizada para garantir que um software possa ser executado em diferentes plataformas?</w:t>
       </w:r>
     </w:p>
-    <w:bookmarkEnd w:id="0"/>
-    <w:p>
-      <w:pPr>
-        <w:jc w:val="both"/>
-        <w:rPr>
-          <w:rFonts w:ascii="Times New Roman" w:hAnsi="Times New Roman" w:cs="Times New Roman"/>
-          <w:sz w:val="28"/>
-          <w:szCs w:val="28"/>
-        </w:rPr>
-      </w:pPr>
+    <w:p>
+      <w:pPr>
+        <w:jc w:val="both"/>
+        <w:rPr>
+          <w:rFonts w:ascii="Times New Roman" w:hAnsi="Times New Roman" w:cs="Times New Roman"/>
+          <w:sz w:val="28"/>
+          <w:szCs w:val="28"/>
+        </w:rPr>
+      </w:pPr>
+    </w:p>
+    <w:p>
+      <w:pPr>
+        <w:jc w:val="both"/>
+        <w:rPr>
+          <w:rFonts w:ascii="Times New Roman" w:hAnsi="Times New Roman" w:cs="Times New Roman"/>
+          <w:sz w:val="28"/>
+          <w:szCs w:val="28"/>
+        </w:rPr>
+      </w:pPr>
+      <w:r>
+        <w:rPr>
+          <w:rFonts w:ascii="Times New Roman" w:hAnsi="Times New Roman" w:cs="Times New Roman"/>
+          <w:sz w:val="28"/>
+          <w:szCs w:val="28"/>
+        </w:rPr>
+        <w:t xml:space="preserve">Híbrido, na parte de desenvolvimento existe tecnologias com </w:t>
+      </w:r>
+      <w:proofErr w:type="spellStart"/>
+      <w:r>
+        <w:rPr>
+          <w:rFonts w:ascii="Times New Roman" w:hAnsi="Times New Roman" w:cs="Times New Roman"/>
+          <w:sz w:val="28"/>
+          <w:szCs w:val="28"/>
+        </w:rPr>
+        <w:t>React</w:t>
+      </w:r>
+      <w:proofErr w:type="spellEnd"/>
+      <w:r>
+        <w:rPr>
+          <w:rFonts w:ascii="Times New Roman" w:hAnsi="Times New Roman" w:cs="Times New Roman"/>
+          <w:sz w:val="28"/>
+          <w:szCs w:val="28"/>
+        </w:rPr>
+        <w:t xml:space="preserve"> </w:t>
+      </w:r>
+      <w:proofErr w:type="spellStart"/>
+      <w:r>
+        <w:rPr>
+          <w:rFonts w:ascii="Times New Roman" w:hAnsi="Times New Roman" w:cs="Times New Roman"/>
+          <w:sz w:val="28"/>
+          <w:szCs w:val="28"/>
+        </w:rPr>
+        <w:t>Rativ</w:t>
+      </w:r>
+      <w:r>
+        <w:rPr>
+          <w:rFonts w:ascii="Times New Roman" w:hAnsi="Times New Roman" w:cs="Times New Roman"/>
+          <w:sz w:val="28"/>
+          <w:szCs w:val="28"/>
+        </w:rPr>
+        <w:t>e</w:t>
+      </w:r>
+      <w:proofErr w:type="spellEnd"/>
+      <w:r>
+        <w:rPr>
+          <w:rFonts w:ascii="Times New Roman" w:hAnsi="Times New Roman" w:cs="Times New Roman"/>
+          <w:sz w:val="28"/>
+          <w:szCs w:val="28"/>
+        </w:rPr>
+        <w:t xml:space="preserve">, </w:t>
+      </w:r>
+      <w:proofErr w:type="spellStart"/>
+      <w:r>
+        <w:rPr>
+          <w:rFonts w:ascii="Times New Roman" w:hAnsi="Times New Roman" w:cs="Times New Roman"/>
+          <w:sz w:val="28"/>
+          <w:szCs w:val="28"/>
+        </w:rPr>
+        <w:t>Ionic</w:t>
+      </w:r>
+      <w:proofErr w:type="spellEnd"/>
+      <w:r>
+        <w:rPr>
+          <w:rFonts w:ascii="Times New Roman" w:hAnsi="Times New Roman" w:cs="Times New Roman"/>
+          <w:sz w:val="28"/>
+          <w:szCs w:val="28"/>
+        </w:rPr>
+        <w:t xml:space="preserve">, </w:t>
+      </w:r>
+      <w:proofErr w:type="spellStart"/>
+      <w:r>
+        <w:rPr>
+          <w:rFonts w:ascii="Times New Roman" w:hAnsi="Times New Roman" w:cs="Times New Roman"/>
+          <w:sz w:val="28"/>
+          <w:szCs w:val="28"/>
+        </w:rPr>
+        <w:t>Flutter</w:t>
+      </w:r>
+      <w:proofErr w:type="spellEnd"/>
+      <w:r>
+        <w:rPr>
+          <w:rFonts w:ascii="Times New Roman" w:hAnsi="Times New Roman" w:cs="Times New Roman"/>
+          <w:sz w:val="28"/>
+          <w:szCs w:val="28"/>
+        </w:rPr>
+        <w:t xml:space="preserve">, </w:t>
+      </w:r>
+      <w:proofErr w:type="spellStart"/>
+      <w:r>
+        <w:rPr>
+          <w:rFonts w:ascii="Times New Roman" w:hAnsi="Times New Roman" w:cs="Times New Roman"/>
+          <w:sz w:val="28"/>
+          <w:szCs w:val="28"/>
+        </w:rPr>
+        <w:t>Xamarim</w:t>
+      </w:r>
+      <w:proofErr w:type="spellEnd"/>
+      <w:r>
+        <w:rPr>
+          <w:rFonts w:ascii="Times New Roman" w:hAnsi="Times New Roman" w:cs="Times New Roman"/>
+          <w:sz w:val="28"/>
+          <w:szCs w:val="28"/>
+        </w:rPr>
+        <w:t>,</w:t>
+      </w:r>
+      <w:r>
+        <w:rPr>
+          <w:rFonts w:ascii="Times New Roman" w:hAnsi="Times New Roman" w:cs="Times New Roman"/>
+          <w:sz w:val="28"/>
+          <w:szCs w:val="28"/>
+        </w:rPr>
+        <w:t xml:space="preserve"> que são tecnologias chamadas de “híbridas”</w:t>
+      </w:r>
+      <w:r>
+        <w:rPr>
+          <w:rFonts w:ascii="Times New Roman" w:hAnsi="Times New Roman" w:cs="Times New Roman"/>
+          <w:sz w:val="28"/>
+          <w:szCs w:val="28"/>
+        </w:rPr>
+        <w:t xml:space="preserve"> que podem ter seu código compilado para IOS </w:t>
+      </w:r>
+      <w:r>
+        <w:rPr>
+          <w:rFonts w:ascii="Times New Roman" w:hAnsi="Times New Roman" w:cs="Times New Roman"/>
+          <w:sz w:val="28"/>
+          <w:szCs w:val="28"/>
+        </w:rPr>
+        <w:t>e/</w:t>
+      </w:r>
+      <w:bookmarkStart w:id="0" w:name="_GoBack"/>
+      <w:bookmarkEnd w:id="0"/>
+      <w:r>
+        <w:rPr>
+          <w:rFonts w:ascii="Times New Roman" w:hAnsi="Times New Roman" w:cs="Times New Roman"/>
+          <w:sz w:val="28"/>
+          <w:szCs w:val="28"/>
+        </w:rPr>
+        <w:t xml:space="preserve">ou </w:t>
+      </w:r>
+      <w:proofErr w:type="spellStart"/>
+      <w:r>
+        <w:rPr>
+          <w:rFonts w:ascii="Times New Roman" w:hAnsi="Times New Roman" w:cs="Times New Roman"/>
+          <w:sz w:val="28"/>
+          <w:szCs w:val="28"/>
+        </w:rPr>
+        <w:t>Android</w:t>
+      </w:r>
+      <w:proofErr w:type="spellEnd"/>
+      <w:r>
+        <w:rPr>
+          <w:rFonts w:ascii="Times New Roman" w:hAnsi="Times New Roman" w:cs="Times New Roman"/>
+          <w:sz w:val="28"/>
+          <w:szCs w:val="28"/>
+        </w:rPr>
+        <w:t>, o que gera economia para os desenvolvedores, mas por ser uma coisa feita para duas, acaba não tendo acesso total a 100% dos recursos do dispositivo.</w:t>
+      </w:r>
     </w:p>
     <w:p>
       <w:pPr>
@@ -461,6 +817,7 @@
         <w:jc w:val="both"/>
         <w:rPr>
           <w:rFonts w:ascii="Times New Roman" w:hAnsi="Times New Roman" w:cs="Times New Roman"/>
+          <w:strike/>
           <w:sz w:val="28"/>
           <w:szCs w:val="28"/>
         </w:rPr>
@@ -469,6 +826,7 @@
       <w:r>
         <w:rPr>
           <w:rFonts w:ascii="Times New Roman" w:hAnsi="Times New Roman" w:cs="Times New Roman"/>
+          <w:strike/>
           <w:sz w:val="28"/>
           <w:szCs w:val="28"/>
         </w:rPr>
@@ -478,6 +836,7 @@
       <w:r>
         <w:rPr>
           <w:rFonts w:ascii="Times New Roman" w:hAnsi="Times New Roman" w:cs="Times New Roman"/>
+          <w:strike/>
           <w:sz w:val="28"/>
           <w:szCs w:val="28"/>
         </w:rPr>
@@ -545,6 +904,7 @@
         <w:jc w:val="both"/>
         <w:rPr>
           <w:rFonts w:ascii="Times New Roman" w:hAnsi="Times New Roman" w:cs="Times New Roman"/>
+          <w:strike/>
           <w:sz w:val="28"/>
           <w:szCs w:val="28"/>
         </w:rPr>
@@ -553,6 +913,7 @@
       <w:r>
         <w:rPr>
           <w:rFonts w:ascii="Times New Roman" w:hAnsi="Times New Roman" w:cs="Times New Roman"/>
+          <w:strike/>
           <w:sz w:val="28"/>
           <w:szCs w:val="28"/>
         </w:rPr>
@@ -562,6 +923,7 @@
       <w:r>
         <w:rPr>
           <w:rFonts w:ascii="Times New Roman" w:hAnsi="Times New Roman" w:cs="Times New Roman"/>
+          <w:strike/>
           <w:sz w:val="28"/>
           <w:szCs w:val="28"/>
         </w:rPr>
@@ -741,6 +1103,7 @@
         <w:jc w:val="both"/>
         <w:rPr>
           <w:rFonts w:ascii="Times New Roman" w:hAnsi="Times New Roman" w:cs="Times New Roman"/>
+          <w:strike/>
           <w:sz w:val="28"/>
           <w:szCs w:val="28"/>
         </w:rPr>
@@ -749,6 +1112,7 @@
       <w:r>
         <w:rPr>
           <w:rFonts w:ascii="Times New Roman" w:hAnsi="Times New Roman" w:cs="Times New Roman"/>
+          <w:strike/>
           <w:sz w:val="28"/>
           <w:szCs w:val="28"/>
         </w:rPr>
@@ -758,6 +1122,7 @@
       <w:r>
         <w:rPr>
           <w:rFonts w:ascii="Times New Roman" w:hAnsi="Times New Roman" w:cs="Times New Roman"/>
+          <w:strike/>
           <w:sz w:val="28"/>
           <w:szCs w:val="28"/>
         </w:rPr>

</xml_diff>